<commit_message>
Added file cleanup and exception handling
</commit_message>
<xml_diff>
--- a/CloudLearningAPI/Resources/base_template.docx
+++ b/CloudLearningAPI/Resources/base_template.docx
@@ -673,7 +673,6 @@
         </w:rPr>
         <w:t>{</w:t>
       </w:r>
-      <w:bookmarkStart w:id="0" w:name="_GoBack"/>
       <w:proofErr w:type="spellStart"/>
       <w:proofErr w:type="gramEnd"/>
       <w:r>
@@ -686,7 +685,6 @@
         </w:rPr>
         <w:t>coursenumber</w:t>
       </w:r>
-      <w:bookmarkEnd w:id="0"/>
       <w:proofErr w:type="spellEnd"/>
       <w:r>
         <w:rPr>
@@ -716,8 +714,10 @@
           <w:szCs w:val="22"/>
           <w:lang w:val="en-GB"/>
         </w:rPr>
-        <w:t>{type}</w:t>
+        <w:t>Moodle</w:t>
       </w:r>
+      <w:bookmarkStart w:id="0" w:name="_GoBack"/>
+      <w:bookmarkEnd w:id="0"/>
       <w:r>
         <w:rPr>
           <w:rFonts w:ascii="Myriad Pro" w:hAnsi="Myriad Pro"/>
@@ -2649,7 +2649,7 @@
 </file>
 
 <file path=customXml/itemProps1.xml><?xml version="1.0" encoding="utf-8"?>
-<ds:datastoreItem xmlns:ds="http://schemas.openxmlformats.org/officeDocument/2006/customXml" ds:itemID="{8E0EA377-938F-48E5-B15D-B7B3A9CB1B8A}">
+<ds:datastoreItem xmlns:ds="http://schemas.openxmlformats.org/officeDocument/2006/customXml" ds:itemID="{AC1959EE-F31F-4BD4-B0FA-7EA8AB9F1644}">
   <ds:schemaRefs>
     <ds:schemaRef ds:uri="http://schemas.openxmlformats.org/officeDocument/2006/bibliography"/>
   </ds:schemaRefs>

</xml_diff>